<commit_message>
update paas, saas, iaas
</commit_message>
<xml_diff>
--- a/Cloud Computing - Nhóm XxX.docx
+++ b/Cloud Computing - Nhóm XxX.docx
@@ -891,7 +891,10 @@
     </w:p>
     <w:p/>
     <w:p/>
-    <w:p/>
+    <w:p>
+      <w:bookmarkStart w:id="0" w:name="_GoBack"/>
+      <w:bookmarkEnd w:id="0"/>
+    </w:p>
     <w:p>
       <w:pPr>
         <w:pStyle w:val="Heading1"/>
@@ -1449,13 +1452,7 @@
         <w:rPr>
           <w:szCs w:val="24"/>
         </w:rPr>
-        <w:t>IaaS, SaaS và PaaS</w:t>
-      </w:r>
-      <w:r>
-        <w:rPr>
-          <w:szCs w:val="24"/>
-        </w:rPr>
-        <w:t>:</w:t>
+        <w:t>Phân loại loại dịch vụ cloud:</w:t>
       </w:r>
     </w:p>
     <w:p>
@@ -1477,9 +1474,6 @@
       </w:r>
       <w:r>
         <w:t>”</w:t>
-      </w:r>
-      <w:r>
-        <w:t xml:space="preserve"> (aaS)</w:t>
       </w:r>
       <w:r>
         <w:t xml:space="preserve"> ở đây hiểu đơn giản là dịch vụ sẵn có, khi nào dùng thì sẽ </w:t>
@@ -1753,116 +1747,22 @@
         <w:t xml:space="preserve"> như nâng cấp phần mềm và vá bảo mật.</w:t>
       </w:r>
     </w:p>
+    <w:p/>
     <w:p>
       <w:pPr>
-        <w:pStyle w:val="ListParagraph"/>
-        <w:numPr>
-          <w:ilvl w:val="0"/>
-          <w:numId w:val="38"/>
-        </w:numPr>
-      </w:pPr>
-      <w:r>
-        <w:t>Thường các công ty sử dụng cloud, họ sẽ dùng PaaS hoặc IaaS để deploy sản phẩm lên</w:t>
-      </w:r>
-      <w:r>
-        <w:t>, SaaS là các sản phẩm phần mềm mà công ty cung cấp dưới dạng dịch v</w:t>
-      </w:r>
-      <w:r>
-        <w:t>ụ.</w:t>
-      </w:r>
+        <w:ind w:left="2232"/>
+        <w:rPr>
+          <w:b/>
+          <w:bCs/>
+        </w:rPr>
+      </w:pPr>
     </w:p>
     <w:p>
       <w:pPr>
-        <w:pStyle w:val="ListParagraph"/>
-        <w:numPr>
-          <w:ilvl w:val="0"/>
-          <w:numId w:val="38"/>
-        </w:numPr>
-      </w:pPr>
-      <w:r>
-        <w:t>Phân biệt giữa on-premise vs 3 loại dịch vụ</w:t>
-      </w:r>
-      <w:r>
-        <w:t>:</w:t>
-      </w:r>
-    </w:p>
-    <w:p/>
-    <w:p/>
-    <w:p/>
-    <w:p/>
-    <w:p/>
-    <w:p/>
-    <w:p/>
-    <w:p/>
-    <w:p/>
-    <w:p/>
-    <w:p/>
-    <w:p/>
-    <w:p/>
-    <w:p/>
-    <w:p>
-      <w:bookmarkStart w:id="0" w:name="_GoBack"/>
-      <w:bookmarkEnd w:id="0"/>
-      <w:r>
         <w:rPr>
-          <w:noProof/>
+          <w:b/>
         </w:rPr>
-        <w:drawing>
-          <wp:anchor distT="0" distB="0" distL="114300" distR="114300" simplePos="0" relativeHeight="251660288" behindDoc="0" locked="0" layoutInCell="1" allowOverlap="1" wp14:anchorId="1D3D1554" wp14:editId="17D98613">
-            <wp:simplePos x="0" y="0"/>
-            <wp:positionH relativeFrom="margin">
-              <wp:posOffset>733425</wp:posOffset>
-            </wp:positionH>
-            <wp:positionV relativeFrom="margin">
-              <wp:posOffset>2533650</wp:posOffset>
-            </wp:positionV>
-            <wp:extent cx="4796155" cy="3552825"/>
-            <wp:effectExtent l="0" t="0" r="4445" b="9525"/>
-            <wp:wrapSquare wrapText="bothSides"/>
-            <wp:docPr id="2" name="Picture 2" descr="A screenshot of a cell phone&#10;&#10;Description automatically generated"/>
-            <wp:cNvGraphicFramePr>
-              <a:graphicFrameLocks xmlns:a="http://schemas.openxmlformats.org/drawingml/2006/main" noChangeAspect="1"/>
-            </wp:cNvGraphicFramePr>
-            <a:graphic xmlns:a="http://schemas.openxmlformats.org/drawingml/2006/main">
-              <a:graphicData uri="http://schemas.openxmlformats.org/drawingml/2006/picture">
-                <pic:pic xmlns:pic="http://schemas.openxmlformats.org/drawingml/2006/picture">
-                  <pic:nvPicPr>
-                    <pic:cNvPr id="2" name="iaas-paas-saas-comparison.jpg"/>
-                    <pic:cNvPicPr/>
-                  </pic:nvPicPr>
-                  <pic:blipFill>
-                    <a:blip r:embed="rId9" cstate="print">
-                      <a:extLst>
-                        <a:ext uri="{28A0092B-C50C-407E-A947-70E740481C1C}">
-                          <a14:useLocalDpi xmlns:a14="http://schemas.microsoft.com/office/drawing/2010/main" val="0"/>
-                        </a:ext>
-                      </a:extLst>
-                    </a:blip>
-                    <a:stretch>
-                      <a:fillRect/>
-                    </a:stretch>
-                  </pic:blipFill>
-                  <pic:spPr>
-                    <a:xfrm>
-                      <a:off x="0" y="0"/>
-                      <a:ext cx="4796155" cy="3552825"/>
-                    </a:xfrm>
-                    <a:prstGeom prst="rect">
-                      <a:avLst/>
-                    </a:prstGeom>
-                  </pic:spPr>
-                </pic:pic>
-              </a:graphicData>
-            </a:graphic>
-            <wp14:sizeRelH relativeFrom="margin">
-              <wp14:pctWidth>0</wp14:pctWidth>
-            </wp14:sizeRelH>
-            <wp14:sizeRelV relativeFrom="margin">
-              <wp14:pctHeight>0</wp14:pctHeight>
-            </wp14:sizeRelV>
-          </wp:anchor>
-        </w:drawing>
-      </w:r>
+      </w:pPr>
     </w:p>
     <w:sectPr>
       <w:pgSz w:w="12240" w:h="15840"/>
@@ -3725,119 +3625,6 @@
     </w:lvl>
   </w:abstractNum>
   <w:abstractNum w:abstractNumId="17" w15:restartNumberingAfterBreak="0">
-    <w:nsid w:val="3AE52774"/>
-    <w:multiLevelType w:val="hybridMultilevel"/>
-    <w:tmpl w:val="7C483C2E"/>
-    <w:lvl w:ilvl="0" w:tplc="D8DAA900">
-      <w:start w:val="1"/>
-      <w:numFmt w:val="bullet"/>
-      <w:lvlText w:val=""/>
-      <w:lvlJc w:val="left"/>
-      <w:pPr>
-        <w:ind w:left="1872" w:hanging="360"/>
-      </w:pPr>
-      <w:rPr>
-        <w:rFonts w:ascii="Symbol" w:hAnsi="Symbol" w:hint="default"/>
-      </w:rPr>
-    </w:lvl>
-    <w:lvl w:ilvl="1" w:tplc="04090003">
-      <w:start w:val="1"/>
-      <w:numFmt w:val="bullet"/>
-      <w:lvlText w:val="o"/>
-      <w:lvlJc w:val="left"/>
-      <w:pPr>
-        <w:ind w:left="2592" w:hanging="360"/>
-      </w:pPr>
-      <w:rPr>
-        <w:rFonts w:ascii="Courier New" w:hAnsi="Courier New" w:cs="Courier New" w:hint="default"/>
-      </w:rPr>
-    </w:lvl>
-    <w:lvl w:ilvl="2" w:tplc="04090005" w:tentative="1">
-      <w:start w:val="1"/>
-      <w:numFmt w:val="bullet"/>
-      <w:lvlText w:val=""/>
-      <w:lvlJc w:val="left"/>
-      <w:pPr>
-        <w:ind w:left="3312" w:hanging="360"/>
-      </w:pPr>
-      <w:rPr>
-        <w:rFonts w:ascii="Wingdings" w:hAnsi="Wingdings" w:hint="default"/>
-      </w:rPr>
-    </w:lvl>
-    <w:lvl w:ilvl="3" w:tplc="04090001" w:tentative="1">
-      <w:start w:val="1"/>
-      <w:numFmt w:val="bullet"/>
-      <w:lvlText w:val=""/>
-      <w:lvlJc w:val="left"/>
-      <w:pPr>
-        <w:ind w:left="4032" w:hanging="360"/>
-      </w:pPr>
-      <w:rPr>
-        <w:rFonts w:ascii="Symbol" w:hAnsi="Symbol" w:hint="default"/>
-      </w:rPr>
-    </w:lvl>
-    <w:lvl w:ilvl="4" w:tplc="04090003" w:tentative="1">
-      <w:start w:val="1"/>
-      <w:numFmt w:val="bullet"/>
-      <w:lvlText w:val="o"/>
-      <w:lvlJc w:val="left"/>
-      <w:pPr>
-        <w:ind w:left="4752" w:hanging="360"/>
-      </w:pPr>
-      <w:rPr>
-        <w:rFonts w:ascii="Courier New" w:hAnsi="Courier New" w:cs="Courier New" w:hint="default"/>
-      </w:rPr>
-    </w:lvl>
-    <w:lvl w:ilvl="5" w:tplc="04090005" w:tentative="1">
-      <w:start w:val="1"/>
-      <w:numFmt w:val="bullet"/>
-      <w:lvlText w:val=""/>
-      <w:lvlJc w:val="left"/>
-      <w:pPr>
-        <w:ind w:left="5472" w:hanging="360"/>
-      </w:pPr>
-      <w:rPr>
-        <w:rFonts w:ascii="Wingdings" w:hAnsi="Wingdings" w:hint="default"/>
-      </w:rPr>
-    </w:lvl>
-    <w:lvl w:ilvl="6" w:tplc="04090001" w:tentative="1">
-      <w:start w:val="1"/>
-      <w:numFmt w:val="bullet"/>
-      <w:lvlText w:val=""/>
-      <w:lvlJc w:val="left"/>
-      <w:pPr>
-        <w:ind w:left="6192" w:hanging="360"/>
-      </w:pPr>
-      <w:rPr>
-        <w:rFonts w:ascii="Symbol" w:hAnsi="Symbol" w:hint="default"/>
-      </w:rPr>
-    </w:lvl>
-    <w:lvl w:ilvl="7" w:tplc="04090003" w:tentative="1">
-      <w:start w:val="1"/>
-      <w:numFmt w:val="bullet"/>
-      <w:lvlText w:val="o"/>
-      <w:lvlJc w:val="left"/>
-      <w:pPr>
-        <w:ind w:left="6912" w:hanging="360"/>
-      </w:pPr>
-      <w:rPr>
-        <w:rFonts w:ascii="Courier New" w:hAnsi="Courier New" w:cs="Courier New" w:hint="default"/>
-      </w:rPr>
-    </w:lvl>
-    <w:lvl w:ilvl="8" w:tplc="04090005" w:tentative="1">
-      <w:start w:val="1"/>
-      <w:numFmt w:val="bullet"/>
-      <w:lvlText w:val=""/>
-      <w:lvlJc w:val="left"/>
-      <w:pPr>
-        <w:ind w:left="7632" w:hanging="360"/>
-      </w:pPr>
-      <w:rPr>
-        <w:rFonts w:ascii="Wingdings" w:hAnsi="Wingdings" w:hint="default"/>
-      </w:rPr>
-    </w:lvl>
-  </w:abstractNum>
-  <w:abstractNum w:abstractNumId="18" w15:restartNumberingAfterBreak="0">
     <w:nsid w:val="3C653CF8"/>
     <w:multiLevelType w:val="hybridMultilevel"/>
     <w:tmpl w:val="6624ECFC"/>
@@ -3949,7 +3736,7 @@
       </w:rPr>
     </w:lvl>
   </w:abstractNum>
-  <w:abstractNum w:abstractNumId="19" w15:restartNumberingAfterBreak="0">
+  <w:abstractNum w:abstractNumId="18" w15:restartNumberingAfterBreak="0">
     <w:nsid w:val="42C95D0F"/>
     <w:multiLevelType w:val="hybridMultilevel"/>
     <w:tmpl w:val="289C4C66"/>
@@ -4062,7 +3849,7 @@
       </w:rPr>
     </w:lvl>
   </w:abstractNum>
-  <w:abstractNum w:abstractNumId="20" w15:restartNumberingAfterBreak="0">
+  <w:abstractNum w:abstractNumId="19" w15:restartNumberingAfterBreak="0">
     <w:nsid w:val="443200EA"/>
     <w:multiLevelType w:val="hybridMultilevel"/>
     <w:tmpl w:val="851E39FA"/>
@@ -4175,7 +3962,7 @@
       </w:rPr>
     </w:lvl>
   </w:abstractNum>
-  <w:abstractNum w:abstractNumId="21" w15:restartNumberingAfterBreak="0">
+  <w:abstractNum w:abstractNumId="20" w15:restartNumberingAfterBreak="0">
     <w:nsid w:val="4D422F47"/>
     <w:multiLevelType w:val="hybridMultilevel"/>
     <w:tmpl w:val="C6B814B2"/>
@@ -4261,93 +4048,7 @@
       </w:pPr>
     </w:lvl>
   </w:abstractNum>
-  <w:abstractNum w:abstractNumId="22" w15:restartNumberingAfterBreak="0">
-    <w:nsid w:val="4E7C396E"/>
-    <w:multiLevelType w:val="hybridMultilevel"/>
-    <w:tmpl w:val="C5A866F2"/>
-    <w:lvl w:ilvl="0" w:tplc="0409000F">
-      <w:start w:val="1"/>
-      <w:numFmt w:val="decimal"/>
-      <w:lvlText w:val="%1."/>
-      <w:lvlJc w:val="left"/>
-      <w:pPr>
-        <w:ind w:left="720" w:hanging="360"/>
-      </w:pPr>
-    </w:lvl>
-    <w:lvl w:ilvl="1" w:tplc="04090019" w:tentative="1">
-      <w:start w:val="1"/>
-      <w:numFmt w:val="lowerLetter"/>
-      <w:lvlText w:val="%2."/>
-      <w:lvlJc w:val="left"/>
-      <w:pPr>
-        <w:ind w:left="1440" w:hanging="360"/>
-      </w:pPr>
-    </w:lvl>
-    <w:lvl w:ilvl="2" w:tplc="0409001B" w:tentative="1">
-      <w:start w:val="1"/>
-      <w:numFmt w:val="lowerRoman"/>
-      <w:lvlText w:val="%3."/>
-      <w:lvlJc w:val="right"/>
-      <w:pPr>
-        <w:ind w:left="2160" w:hanging="180"/>
-      </w:pPr>
-    </w:lvl>
-    <w:lvl w:ilvl="3" w:tplc="0409000F" w:tentative="1">
-      <w:start w:val="1"/>
-      <w:numFmt w:val="decimal"/>
-      <w:lvlText w:val="%4."/>
-      <w:lvlJc w:val="left"/>
-      <w:pPr>
-        <w:ind w:left="2880" w:hanging="360"/>
-      </w:pPr>
-    </w:lvl>
-    <w:lvl w:ilvl="4" w:tplc="04090019" w:tentative="1">
-      <w:start w:val="1"/>
-      <w:numFmt w:val="lowerLetter"/>
-      <w:lvlText w:val="%5."/>
-      <w:lvlJc w:val="left"/>
-      <w:pPr>
-        <w:ind w:left="3600" w:hanging="360"/>
-      </w:pPr>
-    </w:lvl>
-    <w:lvl w:ilvl="5" w:tplc="0409001B" w:tentative="1">
-      <w:start w:val="1"/>
-      <w:numFmt w:val="lowerRoman"/>
-      <w:lvlText w:val="%6."/>
-      <w:lvlJc w:val="right"/>
-      <w:pPr>
-        <w:ind w:left="4320" w:hanging="180"/>
-      </w:pPr>
-    </w:lvl>
-    <w:lvl w:ilvl="6" w:tplc="0409000F" w:tentative="1">
-      <w:start w:val="1"/>
-      <w:numFmt w:val="decimal"/>
-      <w:lvlText w:val="%7."/>
-      <w:lvlJc w:val="left"/>
-      <w:pPr>
-        <w:ind w:left="5040" w:hanging="360"/>
-      </w:pPr>
-    </w:lvl>
-    <w:lvl w:ilvl="7" w:tplc="04090019" w:tentative="1">
-      <w:start w:val="1"/>
-      <w:numFmt w:val="lowerLetter"/>
-      <w:lvlText w:val="%8."/>
-      <w:lvlJc w:val="left"/>
-      <w:pPr>
-        <w:ind w:left="5760" w:hanging="360"/>
-      </w:pPr>
-    </w:lvl>
-    <w:lvl w:ilvl="8" w:tplc="0409001B" w:tentative="1">
-      <w:start w:val="1"/>
-      <w:numFmt w:val="lowerRoman"/>
-      <w:lvlText w:val="%9."/>
-      <w:lvlJc w:val="right"/>
-      <w:pPr>
-        <w:ind w:left="6480" w:hanging="180"/>
-      </w:pPr>
-    </w:lvl>
-  </w:abstractNum>
-  <w:abstractNum w:abstractNumId="23" w15:restartNumberingAfterBreak="0">
+  <w:abstractNum w:abstractNumId="21" w15:restartNumberingAfterBreak="0">
     <w:nsid w:val="54CC554B"/>
     <w:multiLevelType w:val="hybridMultilevel"/>
     <w:tmpl w:val="7E1C69D4"/>
@@ -4460,7 +4161,7 @@
       </w:rPr>
     </w:lvl>
   </w:abstractNum>
-  <w:abstractNum w:abstractNumId="24" w15:restartNumberingAfterBreak="0">
+  <w:abstractNum w:abstractNumId="22" w15:restartNumberingAfterBreak="0">
     <w:nsid w:val="5B4A675B"/>
     <w:multiLevelType w:val="hybridMultilevel"/>
     <w:tmpl w:val="97B2223E"/>
@@ -4573,7 +4274,7 @@
       </w:rPr>
     </w:lvl>
   </w:abstractNum>
-  <w:abstractNum w:abstractNumId="25" w15:restartNumberingAfterBreak="0">
+  <w:abstractNum w:abstractNumId="23" w15:restartNumberingAfterBreak="0">
     <w:nsid w:val="5B8D7363"/>
     <w:multiLevelType w:val="hybridMultilevel"/>
     <w:tmpl w:val="C3FC121E"/>
@@ -4686,7 +4387,7 @@
       </w:rPr>
     </w:lvl>
   </w:abstractNum>
-  <w:abstractNum w:abstractNumId="26" w15:restartNumberingAfterBreak="0">
+  <w:abstractNum w:abstractNumId="24" w15:restartNumberingAfterBreak="0">
     <w:nsid w:val="65CA4AFD"/>
     <w:multiLevelType w:val="hybridMultilevel"/>
     <w:tmpl w:val="2BAE0D98"/>
@@ -4799,10 +4500,10 @@
       </w:rPr>
     </w:lvl>
   </w:abstractNum>
-  <w:abstractNum w:abstractNumId="27" w15:restartNumberingAfterBreak="0">
+  <w:abstractNum w:abstractNumId="25" w15:restartNumberingAfterBreak="0">
     <w:nsid w:val="691943B7"/>
     <w:multiLevelType w:val="hybridMultilevel"/>
-    <w:tmpl w:val="63F89488"/>
+    <w:tmpl w:val="AECA0982"/>
     <w:lvl w:ilvl="0" w:tplc="D8DAA900">
       <w:start w:val="1"/>
       <w:numFmt w:val="bullet"/>
@@ -4912,7 +4613,7 @@
       </w:rPr>
     </w:lvl>
   </w:abstractNum>
-  <w:abstractNum w:abstractNumId="28" w15:restartNumberingAfterBreak="0">
+  <w:abstractNum w:abstractNumId="26" w15:restartNumberingAfterBreak="0">
     <w:nsid w:val="69B2327E"/>
     <w:multiLevelType w:val="hybridMultilevel"/>
     <w:tmpl w:val="8EA00546"/>
@@ -5025,7 +4726,7 @@
       </w:rPr>
     </w:lvl>
   </w:abstractNum>
-  <w:abstractNum w:abstractNumId="29" w15:restartNumberingAfterBreak="0">
+  <w:abstractNum w:abstractNumId="27" w15:restartNumberingAfterBreak="0">
     <w:nsid w:val="6EC41793"/>
     <w:multiLevelType w:val="hybridMultilevel"/>
     <w:tmpl w:val="4FCCD7FA"/>
@@ -5138,7 +4839,7 @@
       </w:rPr>
     </w:lvl>
   </w:abstractNum>
-  <w:abstractNum w:abstractNumId="30" w15:restartNumberingAfterBreak="0">
+  <w:abstractNum w:abstractNumId="28" w15:restartNumberingAfterBreak="0">
     <w:nsid w:val="70F53C16"/>
     <w:multiLevelType w:val="hybridMultilevel"/>
     <w:tmpl w:val="C0B6975A"/>
@@ -5250,7 +4951,7 @@
       </w:rPr>
     </w:lvl>
   </w:abstractNum>
-  <w:abstractNum w:abstractNumId="31" w15:restartNumberingAfterBreak="0">
+  <w:abstractNum w:abstractNumId="29" w15:restartNumberingAfterBreak="0">
     <w:nsid w:val="727717C3"/>
     <w:multiLevelType w:val="hybridMultilevel"/>
     <w:tmpl w:val="7D5EF574"/>
@@ -5362,7 +5063,7 @@
       </w:rPr>
     </w:lvl>
   </w:abstractNum>
-  <w:abstractNum w:abstractNumId="32" w15:restartNumberingAfterBreak="0">
+  <w:abstractNum w:abstractNumId="30" w15:restartNumberingAfterBreak="0">
     <w:nsid w:val="74400BEB"/>
     <w:multiLevelType w:val="hybridMultilevel"/>
     <w:tmpl w:val="E8B2A6A4"/>
@@ -5475,7 +5176,7 @@
       </w:rPr>
     </w:lvl>
   </w:abstractNum>
-  <w:abstractNum w:abstractNumId="33" w15:restartNumberingAfterBreak="0">
+  <w:abstractNum w:abstractNumId="31" w15:restartNumberingAfterBreak="0">
     <w:nsid w:val="7861726D"/>
     <w:multiLevelType w:val="hybridMultilevel"/>
     <w:tmpl w:val="181895E0"/>
@@ -5588,7 +5289,7 @@
       </w:rPr>
     </w:lvl>
   </w:abstractNum>
-  <w:abstractNum w:abstractNumId="34" w15:restartNumberingAfterBreak="0">
+  <w:abstractNum w:abstractNumId="32" w15:restartNumberingAfterBreak="0">
     <w:nsid w:val="79242526"/>
     <w:multiLevelType w:val="hybridMultilevel"/>
     <w:tmpl w:val="B3FEA866"/>
@@ -5701,7 +5402,7 @@
       </w:rPr>
     </w:lvl>
   </w:abstractNum>
-  <w:abstractNum w:abstractNumId="35" w15:restartNumberingAfterBreak="0">
+  <w:abstractNum w:abstractNumId="33" w15:restartNumberingAfterBreak="0">
     <w:nsid w:val="7BA37A06"/>
     <w:multiLevelType w:val="hybridMultilevel"/>
     <w:tmpl w:val="9C84DE54"/>
@@ -5818,7 +5519,7 @@
     <w:abstractNumId w:val="7"/>
   </w:num>
   <w:num w:numId="2">
-    <w:abstractNumId w:val="21"/>
+    <w:abstractNumId w:val="20"/>
   </w:num>
   <w:num w:numId="3">
     <w:abstractNumId w:val="1"/>
@@ -5872,7 +5573,7 @@
     <w:abstractNumId w:val="9"/>
   </w:num>
   <w:num w:numId="11">
-    <w:abstractNumId w:val="31"/>
+    <w:abstractNumId w:val="29"/>
   </w:num>
   <w:num w:numId="12">
     <w:abstractNumId w:val="13"/>
@@ -5881,7 +5582,7 @@
     <w:abstractNumId w:val="2"/>
   </w:num>
   <w:num w:numId="14">
-    <w:abstractNumId w:val="18"/>
+    <w:abstractNumId w:val="17"/>
   </w:num>
   <w:num w:numId="15">
     <w:abstractNumId w:val="3"/>
@@ -5890,49 +5591,49 @@
     <w:abstractNumId w:val="4"/>
   </w:num>
   <w:num w:numId="17">
-    <w:abstractNumId w:val="19"/>
+    <w:abstractNumId w:val="18"/>
   </w:num>
   <w:num w:numId="18">
-    <w:abstractNumId w:val="24"/>
+    <w:abstractNumId w:val="22"/>
   </w:num>
   <w:num w:numId="19">
-    <w:abstractNumId w:val="30"/>
+    <w:abstractNumId w:val="28"/>
   </w:num>
   <w:num w:numId="20">
     <w:abstractNumId w:val="6"/>
   </w:num>
   <w:num w:numId="21">
-    <w:abstractNumId w:val="23"/>
+    <w:abstractNumId w:val="21"/>
   </w:num>
   <w:num w:numId="22">
     <w:abstractNumId w:val="11"/>
   </w:num>
   <w:num w:numId="23">
-    <w:abstractNumId w:val="33"/>
+    <w:abstractNumId w:val="31"/>
   </w:num>
   <w:num w:numId="24">
-    <w:abstractNumId w:val="20"/>
+    <w:abstractNumId w:val="19"/>
   </w:num>
   <w:num w:numId="25">
     <w:abstractNumId w:val="0"/>
   </w:num>
   <w:num w:numId="26">
-    <w:abstractNumId w:val="26"/>
+    <w:abstractNumId w:val="24"/>
   </w:num>
   <w:num w:numId="27">
-    <w:abstractNumId w:val="25"/>
+    <w:abstractNumId w:val="23"/>
   </w:num>
   <w:num w:numId="28">
     <w:abstractNumId w:val="5"/>
   </w:num>
   <w:num w:numId="29">
-    <w:abstractNumId w:val="32"/>
+    <w:abstractNumId w:val="30"/>
   </w:num>
   <w:num w:numId="30">
-    <w:abstractNumId w:val="27"/>
+    <w:abstractNumId w:val="25"/>
   </w:num>
   <w:num w:numId="31">
-    <w:abstractNumId w:val="29"/>
+    <w:abstractNumId w:val="27"/>
   </w:num>
   <w:num w:numId="32">
     <w:abstractNumId w:val="8"/>
@@ -5941,19 +5642,13 @@
     <w:abstractNumId w:val="16"/>
   </w:num>
   <w:num w:numId="34">
-    <w:abstractNumId w:val="28"/>
+    <w:abstractNumId w:val="26"/>
   </w:num>
   <w:num w:numId="35">
-    <w:abstractNumId w:val="34"/>
+    <w:abstractNumId w:val="32"/>
   </w:num>
   <w:num w:numId="36">
-    <w:abstractNumId w:val="35"/>
-  </w:num>
-  <w:num w:numId="37">
-    <w:abstractNumId w:val="22"/>
-  </w:num>
-  <w:num w:numId="38">
-    <w:abstractNumId w:val="17"/>
+    <w:abstractNumId w:val="33"/>
   </w:num>
 </w:numbering>
 </file>
@@ -6802,7 +6497,6 @@
   </w:compat>
   <w:rsids>
     <w:rsidRoot w:val="009408A4"/>
-    <w:rsid w:val="00937A5C"/>
     <w:rsid w:val="009408A4"/>
   </w:rsids>
   <m:mathPr>
@@ -7564,7 +7258,7 @@
 </file>
 
 <file path=customXml/itemProps2.xml><?xml version="1.0" encoding="utf-8"?>
-<ds:datastoreItem xmlns:ds="http://schemas.openxmlformats.org/officeDocument/2006/customXml" ds:itemID="{0B54D1F5-AFA8-4E66-B282-1E9187FC2CAA}">
+<ds:datastoreItem xmlns:ds="http://schemas.openxmlformats.org/officeDocument/2006/customXml" ds:itemID="{92A3F753-1914-43F1-BB8E-CA71C86E38E5}">
   <ds:schemaRefs>
     <ds:schemaRef ds:uri="http://schemas.openxmlformats.org/officeDocument/2006/bibliography"/>
   </ds:schemaRefs>

</xml_diff>